<commit_message>
Report + presentation updates
</commit_message>
<xml_diff>
--- a/Visualization/Project Report.docx
+++ b/Visualization/Project Report.docx
@@ -246,24 +246,14 @@
       <w:r>
         <w:t xml:space="preserve">Figure </w:t>
       </w:r>
-      <w:r>
-        <w:fldChar w:fldCharType="begin"/>
-      </w:r>
-      <w:r>
-        <w:instrText xml:space="preserve"> SEQ Figure \* ARABIC </w:instrText>
-      </w:r>
-      <w:r>
-        <w:fldChar w:fldCharType="separate"/>
-      </w:r>
-      <w:r>
-        <w:rPr>
-          <w:noProof/>
-        </w:rPr>
-        <w:t>1</w:t>
-      </w:r>
-      <w:r>
-        <w:fldChar w:fldCharType="end"/>
-      </w:r>
+      <w:fldSimple w:instr=" SEQ Figure \* ARABIC ">
+        <w:r>
+          <w:rPr>
+            <w:noProof/>
+          </w:rPr>
+          <w:t>1</w:t>
+        </w:r>
+      </w:fldSimple>
       <w:r>
         <w:t xml:space="preserve">: Stacked bar chart, showing monthly international arrivals in stacked </w:t>
       </w:r>
@@ -278,10 +268,19 @@
     </w:p>
     <w:p>
       <w:r>
-        <w:t xml:space="preserve">This stacked bar chart shows two key properties of this dataset. Firstly, activity trends upwards over time. Secondly, aviation activity follows a season pattern, reaching a low in </w:t>
-      </w:r>
-      <w:r>
-        <w:t>the winter months before reaching a peak around December each year.</w:t>
+        <w:t xml:space="preserve">This stacked bar chart shows two key properties of this dataset. Firstly, activity trends upwards over time. Secondly, aviation activity follows a season pattern, reaching a low </w:t>
+      </w:r>
+      <w:r>
+        <w:t>in May</w:t>
+      </w:r>
+      <w:r>
+        <w:t xml:space="preserve"> before reaching a peak around December</w:t>
+      </w:r>
+      <w:r>
+        <w:t>/January</w:t>
+      </w:r>
+      <w:r>
+        <w:t xml:space="preserve"> each year.</w:t>
       </w:r>
     </w:p>
     <w:p>
@@ -365,31 +364,381 @@
       <w:r>
         <w:t xml:space="preserve">Figure </w:t>
       </w:r>
-      <w:r>
-        <w:fldChar w:fldCharType="begin"/>
-      </w:r>
-      <w:r>
-        <w:instrText xml:space="preserve"> SEQ Figure \* ARABIC </w:instrText>
-      </w:r>
-      <w:r>
-        <w:fldChar w:fldCharType="separate"/>
-      </w:r>
+      <w:fldSimple w:instr=" SEQ Figure \* ARABIC ">
+        <w:r>
+          <w:rPr>
+            <w:noProof/>
+          </w:rPr>
+          <w:t>2</w:t>
+        </w:r>
+      </w:fldSimple>
+      <w:r>
+        <w:t>: Grayscale version of the above chart, showing that the colour choices are still legible even in the case of vision impairment</w:t>
+      </w:r>
+    </w:p>
+    <w:p>
+      <w:r>
+        <w:lastRenderedPageBreak/>
+        <w:t>For a more detailed look at various connections, we can create a grid of trendlines for various pairs of airports.</w:t>
+      </w:r>
+    </w:p>
+    <w:p>
+      <w:pPr>
+        <w:keepNext/>
+      </w:pPr>
       <w:r>
         <w:rPr>
           <w:noProof/>
         </w:rPr>
-        <w:t>2</w:t>
-      </w:r>
-      <w:r>
-        <w:fldChar w:fldCharType="end"/>
-      </w:r>
-      <w:r>
-        <w:t>: Grayscale version of the above chart, showing that the colour choices are still legible even in the case of vision impairment</w:t>
-      </w:r>
-    </w:p>
-    <w:p>
-      <w:r>
+        <w:drawing>
+          <wp:inline distT="0" distB="0" distL="0" distR="0" wp14:anchorId="68BA38C0" wp14:editId="400A0CE0">
+            <wp:extent cx="5729605" cy="3223895"/>
+            <wp:effectExtent l="0" t="0" r="4445" b="0"/>
+            <wp:docPr id="3" name="Picture 3"/>
+            <wp:cNvGraphicFramePr>
+              <a:graphicFrameLocks xmlns:a="http://schemas.openxmlformats.org/drawingml/2006/main" noChangeAspect="1"/>
+            </wp:cNvGraphicFramePr>
+            <a:graphic xmlns:a="http://schemas.openxmlformats.org/drawingml/2006/main">
+              <a:graphicData uri="http://schemas.openxmlformats.org/drawingml/2006/picture">
+                <pic:pic xmlns:pic="http://schemas.openxmlformats.org/drawingml/2006/picture">
+                  <pic:nvPicPr>
+                    <pic:cNvPr id="0" name="Picture 1"/>
+                    <pic:cNvPicPr>
+                      <a:picLocks noChangeAspect="1" noChangeArrowheads="1"/>
+                    </pic:cNvPicPr>
+                  </pic:nvPicPr>
+                  <pic:blipFill>
+                    <a:blip r:embed="rId8" cstate="print">
+                      <a:extLst>
+                        <a:ext uri="{28A0092B-C50C-407E-A947-70E740481C1C}">
+                          <a14:useLocalDpi xmlns:a14="http://schemas.microsoft.com/office/drawing/2010/main" val="0"/>
+                        </a:ext>
+                      </a:extLst>
+                    </a:blip>
+                    <a:srcRect/>
+                    <a:stretch>
+                      <a:fillRect/>
+                    </a:stretch>
+                  </pic:blipFill>
+                  <pic:spPr bwMode="auto">
+                    <a:xfrm>
+                      <a:off x="0" y="0"/>
+                      <a:ext cx="5729605" cy="3223895"/>
+                    </a:xfrm>
+                    <a:prstGeom prst="rect">
+                      <a:avLst/>
+                    </a:prstGeom>
+                    <a:noFill/>
+                    <a:ln>
+                      <a:noFill/>
+                    </a:ln>
+                  </pic:spPr>
+                </pic:pic>
+              </a:graphicData>
+            </a:graphic>
+          </wp:inline>
+        </w:drawing>
+      </w:r>
+    </w:p>
+    <w:p>
+      <w:pPr>
+        <w:pStyle w:val="Caption"/>
+      </w:pPr>
+      <w:r>
+        <w:t xml:space="preserve">Figure </w:t>
+      </w:r>
+      <w:fldSimple w:instr=" SEQ Figure \* ARABIC ">
+        <w:r>
+          <w:rPr>
+            <w:noProof/>
+          </w:rPr>
+          <w:t>3</w:t>
+        </w:r>
+      </w:fldSimple>
+      <w:r>
+        <w:t>: Trend lines for various pairs of Australian and International airports. Blue lines show incoming passengers, while orange lines show outgoing passengers. These lines are not to scale and are for comparing relative trends only.</w:t>
+      </w:r>
+    </w:p>
+    <w:p>
+      <w:r>
+        <w:t>Each trend line is not to scale – this graph is for comparing relative trends only. From this, we can see very interesting data between various airports.</w:t>
+      </w:r>
+    </w:p>
+    <w:p>
+      <w:r>
+        <w:t>Overall, the trends observed earlier remain true: most routes have the consistent seasonal trends, and overall air traffic is generally increasing. However, there are some exceptions to this. Notable changes can be seen in the Kuala Lumpur routes. Most connections have a sharp descent in the end of 2014 – this is likely due to two major incidents with a major Malaysian airline. Brisbane is hit especially hard, with the route being entirely cancelled between 2016 and 2018.  For other anomalies in the data, there’s usually a substantial real-world event that causes it.</w:t>
+      </w:r>
+    </w:p>
+    <w:p>
+      <w:r>
+        <w:br w:type="page"/>
+      </w:r>
+    </w:p>
+    <w:p/>
+    <w:p>
+      <w:pPr>
+        <w:keepNext/>
+        <w:jc w:val="center"/>
+      </w:pPr>
+      <w:r>
+        <w:drawing>
+          <wp:inline distT="0" distB="0" distL="0" distR="0" wp14:anchorId="2904B830" wp14:editId="351ABF9D">
+            <wp:extent cx="4813547" cy="2495678"/>
+            <wp:effectExtent l="0" t="0" r="6350" b="0"/>
+            <wp:docPr id="4" name="Picture 4"/>
+            <wp:cNvGraphicFramePr>
+              <a:graphicFrameLocks xmlns:a="http://schemas.openxmlformats.org/drawingml/2006/main" noChangeAspect="1"/>
+            </wp:cNvGraphicFramePr>
+            <a:graphic xmlns:a="http://schemas.openxmlformats.org/drawingml/2006/main">
+              <a:graphicData uri="http://schemas.openxmlformats.org/drawingml/2006/picture">
+                <pic:pic xmlns:pic="http://schemas.openxmlformats.org/drawingml/2006/picture">
+                  <pic:nvPicPr>
+                    <pic:cNvPr id="1" name=""/>
+                    <pic:cNvPicPr/>
+                  </pic:nvPicPr>
+                  <pic:blipFill>
+                    <a:blip r:embed="rId9"/>
+                    <a:stretch>
+                      <a:fillRect/>
+                    </a:stretch>
+                  </pic:blipFill>
+                  <pic:spPr>
+                    <a:xfrm>
+                      <a:off x="0" y="0"/>
+                      <a:ext cx="4813547" cy="2495678"/>
+                    </a:xfrm>
+                    <a:prstGeom prst="rect">
+                      <a:avLst/>
+                    </a:prstGeom>
+                  </pic:spPr>
+                </pic:pic>
+              </a:graphicData>
+            </a:graphic>
+          </wp:inline>
+        </w:drawing>
+      </w:r>
+    </w:p>
+    <w:p>
+      <w:pPr>
+        <w:pStyle w:val="Caption"/>
+        <w:jc w:val="center"/>
+      </w:pPr>
+      <w:r>
+        <w:t xml:space="preserve">Figure </w:t>
+      </w:r>
+      <w:fldSimple w:instr=" SEQ Figure \* ARABIC ">
+        <w:r>
+          <w:rPr>
+            <w:noProof/>
+          </w:rPr>
+          <w:t>4</w:t>
+        </w:r>
+      </w:fldSimple>
+      <w:r>
+        <w:t>: Zoomed in version of one of the above charts. Seasonal peaks are more clearly visible.</w:t>
+      </w:r>
+    </w:p>
+    <w:p>
+      <w:r>
+        <w:t>By zooming in on the trend lines, the seasonal peaks become more visible. Interesting, outgoing passengers tend to peak one month before incoming passengers. Is there a better way to view the seasonal fluctuations?</w:t>
+      </w:r>
+    </w:p>
+    <w:p>
+      <w:pPr>
+        <w:keepNext/>
+      </w:pPr>
+      <w:r>
+        <w:rPr>
+          <w:noProof/>
+        </w:rPr>
+        <w:drawing>
+          <wp:inline distT="0" distB="0" distL="0" distR="0" wp14:anchorId="10E67D62" wp14:editId="08169B88">
+            <wp:extent cx="5731510" cy="3007995"/>
+            <wp:effectExtent l="0" t="0" r="2540" b="1905"/>
+            <wp:docPr id="6" name="Picture 6"/>
+            <wp:cNvGraphicFramePr>
+              <a:graphicFrameLocks xmlns:a="http://schemas.openxmlformats.org/drawingml/2006/main" noChangeAspect="1"/>
+            </wp:cNvGraphicFramePr>
+            <a:graphic xmlns:a="http://schemas.openxmlformats.org/drawingml/2006/main">
+              <a:graphicData uri="http://schemas.openxmlformats.org/drawingml/2006/picture">
+                <pic:pic xmlns:pic="http://schemas.openxmlformats.org/drawingml/2006/picture">
+                  <pic:nvPicPr>
+                    <pic:cNvPr id="0" name="Picture 2"/>
+                    <pic:cNvPicPr>
+                      <a:picLocks noChangeAspect="1" noChangeArrowheads="1"/>
+                    </pic:cNvPicPr>
+                  </pic:nvPicPr>
+                  <pic:blipFill>
+                    <a:blip r:embed="rId10" cstate="print">
+                      <a:extLst>
+                        <a:ext uri="{28A0092B-C50C-407E-A947-70E740481C1C}">
+                          <a14:useLocalDpi xmlns:a14="http://schemas.microsoft.com/office/drawing/2010/main" val="0"/>
+                        </a:ext>
+                      </a:extLst>
+                    </a:blip>
+                    <a:srcRect/>
+                    <a:stretch>
+                      <a:fillRect/>
+                    </a:stretch>
+                  </pic:blipFill>
+                  <pic:spPr bwMode="auto">
+                    <a:xfrm>
+                      <a:off x="0" y="0"/>
+                      <a:ext cx="5731510" cy="3007995"/>
+                    </a:xfrm>
+                    <a:prstGeom prst="rect">
+                      <a:avLst/>
+                    </a:prstGeom>
+                    <a:noFill/>
+                    <a:ln>
+                      <a:noFill/>
+                    </a:ln>
+                  </pic:spPr>
+                </pic:pic>
+              </a:graphicData>
+            </a:graphic>
+          </wp:inline>
+        </w:drawing>
+      </w:r>
+    </w:p>
+    <w:p>
+      <w:pPr>
+        <w:pStyle w:val="Caption"/>
+        <w:jc w:val="center"/>
+      </w:pPr>
+      <w:r>
+        <w:t xml:space="preserve">Figure </w:t>
+      </w:r>
+      <w:fldSimple w:instr=" SEQ Figure \* ARABIC ">
+        <w:r>
+          <w:rPr>
+            <w:noProof/>
+          </w:rPr>
+          <w:t>5</w:t>
+        </w:r>
+      </w:fldSimple>
+      <w:r>
+        <w:t>: Time wheels for monthly arrivals for six different Australian airports</w:t>
+      </w:r>
+    </w:p>
+    <w:p>
+      <w:r>
+        <w:t>These time wheel plots provide a clear way to view at the monthly variations for various Australian airports. There is a clear major peak in January, with medium peaks in July and October along with a smaller peak in April. This suggests that Australian air travel roughly follows a seasonal cycle, with a dip during the winter months.</w:t>
+      </w:r>
+    </w:p>
+    <w:p>
+      <w:r>
+        <w:t>Smaller airports are impacted more severely by these cycles – notably, Darwin gets very little traffic outside of the seasonal peak months.</w:t>
+      </w:r>
+    </w:p>
+    <w:p>
+      <w:r>
+        <w:t>Are these results different for departures?</w:t>
+      </w:r>
+    </w:p>
+    <w:p>
+      <w:pPr>
+        <w:keepNext/>
+      </w:pPr>
+      <w:r>
+        <w:rPr>
+          <w:noProof/>
+        </w:rPr>
         <w:lastRenderedPageBreak/>
+        <w:drawing>
+          <wp:inline distT="0" distB="0" distL="0" distR="0" wp14:anchorId="66A17022" wp14:editId="0F6AA8BE">
+            <wp:extent cx="5731510" cy="3007995"/>
+            <wp:effectExtent l="0" t="0" r="2540" b="1905"/>
+            <wp:docPr id="7" name="Picture 7"/>
+            <wp:cNvGraphicFramePr>
+              <a:graphicFrameLocks xmlns:a="http://schemas.openxmlformats.org/drawingml/2006/main" noChangeAspect="1"/>
+            </wp:cNvGraphicFramePr>
+            <a:graphic xmlns:a="http://schemas.openxmlformats.org/drawingml/2006/main">
+              <a:graphicData uri="http://schemas.openxmlformats.org/drawingml/2006/picture">
+                <pic:pic xmlns:pic="http://schemas.openxmlformats.org/drawingml/2006/picture">
+                  <pic:nvPicPr>
+                    <pic:cNvPr id="0" name="Picture 4"/>
+                    <pic:cNvPicPr>
+                      <a:picLocks noChangeAspect="1" noChangeArrowheads="1"/>
+                    </pic:cNvPicPr>
+                  </pic:nvPicPr>
+                  <pic:blipFill>
+                    <a:blip r:embed="rId11" cstate="print">
+                      <a:extLst>
+                        <a:ext uri="{28A0092B-C50C-407E-A947-70E740481C1C}">
+                          <a14:useLocalDpi xmlns:a14="http://schemas.microsoft.com/office/drawing/2010/main" val="0"/>
+                        </a:ext>
+                      </a:extLst>
+                    </a:blip>
+                    <a:srcRect/>
+                    <a:stretch>
+                      <a:fillRect/>
+                    </a:stretch>
+                  </pic:blipFill>
+                  <pic:spPr bwMode="auto">
+                    <a:xfrm>
+                      <a:off x="0" y="0"/>
+                      <a:ext cx="5731510" cy="3007995"/>
+                    </a:xfrm>
+                    <a:prstGeom prst="rect">
+                      <a:avLst/>
+                    </a:prstGeom>
+                    <a:noFill/>
+                    <a:ln>
+                      <a:noFill/>
+                    </a:ln>
+                  </pic:spPr>
+                </pic:pic>
+              </a:graphicData>
+            </a:graphic>
+          </wp:inline>
+        </w:drawing>
+      </w:r>
+    </w:p>
+    <w:p>
+      <w:pPr>
+        <w:pStyle w:val="Caption"/>
+        <w:jc w:val="center"/>
+      </w:pPr>
+      <w:r>
+        <w:t xml:space="preserve">Figure </w:t>
+      </w:r>
+      <w:fldSimple w:instr=" SEQ Figure \* ARABIC ">
+        <w:r>
+          <w:rPr>
+            <w:noProof/>
+          </w:rPr>
+          <w:t>6</w:t>
+        </w:r>
+      </w:fldSimple>
+      <w:r>
+        <w:t>: Time wheels for monthly departures for six different Australian airports</w:t>
+      </w:r>
+    </w:p>
+    <w:p>
+      <w:pPr>
+        <w:jc w:val="both"/>
+      </w:pPr>
+      <w:r>
+        <w:t xml:space="preserve">Departures have a similar monthly cycle, however occurring one month earlier (peaks in December, September, and June). Interestingly, the seasonal variations for departures do not seem as strong – notably Perth experiences consistent traffic </w:t>
+      </w:r>
+      <w:proofErr w:type="gramStart"/>
+      <w:r>
+        <w:t>year round</w:t>
+      </w:r>
+      <w:proofErr w:type="gramEnd"/>
+      <w:r>
+        <w:t>.</w:t>
+      </w:r>
+    </w:p>
+    <w:p>
+      <w:pPr>
+        <w:jc w:val="both"/>
+      </w:pPr>
+      <w:r>
+        <w:t xml:space="preserve">For these graphs, I chose to use the plasma colormap. This is a perceptually uniform colourmap, which makes it very easy to tell at a glance how strong or weak a given value is. For a colourmap like jet, a lack of uniform perceptuality could lead to confusing data at the extrema. </w:t>
+      </w:r>
+      <w:r>
         <w:br w:type="page"/>
       </w:r>
     </w:p>
@@ -467,7 +816,7 @@
       <w:r>
         <w:t xml:space="preserve"> </w:t>
       </w:r>
-      <w:hyperlink r:id="rId8" w:history="1">
+      <w:hyperlink r:id="rId12" w:history="1">
         <w:r>
           <w:rPr>
             <w:rStyle w:val="Hyperlink"/>
@@ -480,8 +829,6 @@
       <w:r>
         <w:t>This repository was kept private until after the due date of the project.</w:t>
       </w:r>
-      <w:bookmarkStart w:id="0" w:name="_GoBack"/>
-      <w:bookmarkEnd w:id="0"/>
     </w:p>
     <w:p>
       <w:r>
@@ -531,7 +878,7 @@
                     </pic:cNvPicPr>
                   </pic:nvPicPr>
                   <pic:blipFill>
-                    <a:blip r:embed="rId9">
+                    <a:blip r:embed="rId13">
                       <a:extLst>
                         <a:ext uri="{28A0092B-C50C-407E-A947-70E740481C1C}">
                           <a14:useLocalDpi xmlns:a14="http://schemas.microsoft.com/office/drawing/2010/main" val="0"/>
@@ -563,9 +910,189 @@
         </w:drawing>
       </w:r>
     </w:p>
+    <w:p>
+      <w:r>
+        <w:br w:type="page"/>
+      </w:r>
+    </w:p>
+    <w:p>
+      <w:r>
+        <w:rPr>
+          <w:noProof/>
+        </w:rPr>
+        <w:lastRenderedPageBreak/>
+        <w:drawing>
+          <wp:inline distT="0" distB="0" distL="0" distR="0" wp14:anchorId="3202F90D" wp14:editId="67865E11">
+            <wp:extent cx="9959089" cy="5601335"/>
+            <wp:effectExtent l="0" t="0" r="4445" b="0"/>
+            <wp:docPr id="8" name="Picture 8"/>
+            <wp:cNvGraphicFramePr>
+              <a:graphicFrameLocks xmlns:a="http://schemas.openxmlformats.org/drawingml/2006/main" noChangeAspect="1"/>
+            </wp:cNvGraphicFramePr>
+            <a:graphic xmlns:a="http://schemas.openxmlformats.org/drawingml/2006/main">
+              <a:graphicData uri="http://schemas.openxmlformats.org/drawingml/2006/picture">
+                <pic:pic xmlns:pic="http://schemas.openxmlformats.org/drawingml/2006/picture">
+                  <pic:nvPicPr>
+                    <pic:cNvPr id="0" name="Picture 3"/>
+                    <pic:cNvPicPr>
+                      <a:picLocks noChangeAspect="1" noChangeArrowheads="1"/>
+                    </pic:cNvPicPr>
+                  </pic:nvPicPr>
+                  <pic:blipFill>
+                    <a:blip r:embed="rId14">
+                      <a:extLst>
+                        <a:ext uri="{28A0092B-C50C-407E-A947-70E740481C1C}">
+                          <a14:useLocalDpi xmlns:a14="http://schemas.microsoft.com/office/drawing/2010/main" val="0"/>
+                        </a:ext>
+                      </a:extLst>
+                    </a:blip>
+                    <a:stretch>
+                      <a:fillRect/>
+                    </a:stretch>
+                  </pic:blipFill>
+                  <pic:spPr bwMode="auto">
+                    <a:xfrm>
+                      <a:off x="0" y="0"/>
+                      <a:ext cx="9959089" cy="5601335"/>
+                    </a:xfrm>
+                    <a:prstGeom prst="rect">
+                      <a:avLst/>
+                    </a:prstGeom>
+                    <a:noFill/>
+                    <a:ln>
+                      <a:noFill/>
+                    </a:ln>
+                  </pic:spPr>
+                </pic:pic>
+              </a:graphicData>
+            </a:graphic>
+          </wp:inline>
+        </w:drawing>
+      </w:r>
+    </w:p>
+    <w:p>
+      <w:r>
+        <w:br w:type="page"/>
+      </w:r>
+    </w:p>
+    <w:p>
+      <w:r>
+        <w:rPr>
+          <w:noProof/>
+        </w:rPr>
+        <w:lastRenderedPageBreak/>
+        <w:drawing>
+          <wp:inline distT="0" distB="0" distL="0" distR="0" wp14:anchorId="10ED7E4F" wp14:editId="7365E8F6">
+            <wp:extent cx="9972040" cy="5231425"/>
+            <wp:effectExtent l="0" t="0" r="0" b="7620"/>
+            <wp:docPr id="9" name="Picture 9"/>
+            <wp:cNvGraphicFramePr>
+              <a:graphicFrameLocks xmlns:a="http://schemas.openxmlformats.org/drawingml/2006/main" noChangeAspect="1"/>
+            </wp:cNvGraphicFramePr>
+            <a:graphic xmlns:a="http://schemas.openxmlformats.org/drawingml/2006/main">
+              <a:graphicData uri="http://schemas.openxmlformats.org/drawingml/2006/picture">
+                <pic:pic xmlns:pic="http://schemas.openxmlformats.org/drawingml/2006/picture">
+                  <pic:nvPicPr>
+                    <pic:cNvPr id="0" name="Picture 3"/>
+                    <pic:cNvPicPr>
+                      <a:picLocks noChangeAspect="1" noChangeArrowheads="1"/>
+                    </pic:cNvPicPr>
+                  </pic:nvPicPr>
+                  <pic:blipFill>
+                    <a:blip r:embed="rId15" cstate="print">
+                      <a:extLst>
+                        <a:ext uri="{28A0092B-C50C-407E-A947-70E740481C1C}">
+                          <a14:useLocalDpi xmlns:a14="http://schemas.microsoft.com/office/drawing/2010/main" val="0"/>
+                        </a:ext>
+                      </a:extLst>
+                    </a:blip>
+                    <a:stretch>
+                      <a:fillRect/>
+                    </a:stretch>
+                  </pic:blipFill>
+                  <pic:spPr bwMode="auto">
+                    <a:xfrm>
+                      <a:off x="0" y="0"/>
+                      <a:ext cx="9972040" cy="5231425"/>
+                    </a:xfrm>
+                    <a:prstGeom prst="rect">
+                      <a:avLst/>
+                    </a:prstGeom>
+                    <a:noFill/>
+                    <a:ln>
+                      <a:noFill/>
+                    </a:ln>
+                  </pic:spPr>
+                </pic:pic>
+              </a:graphicData>
+            </a:graphic>
+          </wp:inline>
+        </w:drawing>
+      </w:r>
+    </w:p>
     <w:p/>
-    <w:p/>
-    <w:p/>
+    <w:p>
+      <w:r>
+        <w:br w:type="page"/>
+      </w:r>
+    </w:p>
+    <w:p>
+      <w:bookmarkStart w:id="0" w:name="_GoBack"/>
+      <w:r>
+        <w:rPr>
+          <w:noProof/>
+        </w:rPr>
+        <w:lastRenderedPageBreak/>
+        <w:drawing>
+          <wp:inline distT="0" distB="0" distL="0" distR="0" wp14:anchorId="64A64238" wp14:editId="4AB5EA25">
+            <wp:extent cx="9971476" cy="5231130"/>
+            <wp:effectExtent l="0" t="0" r="0" b="7620"/>
+            <wp:docPr id="10" name="Picture 10"/>
+            <wp:cNvGraphicFramePr>
+              <a:graphicFrameLocks xmlns:a="http://schemas.openxmlformats.org/drawingml/2006/main" noChangeAspect="1"/>
+            </wp:cNvGraphicFramePr>
+            <a:graphic xmlns:a="http://schemas.openxmlformats.org/drawingml/2006/main">
+              <a:graphicData uri="http://schemas.openxmlformats.org/drawingml/2006/picture">
+                <pic:pic xmlns:pic="http://schemas.openxmlformats.org/drawingml/2006/picture">
+                  <pic:nvPicPr>
+                    <pic:cNvPr id="0" name="Picture 3"/>
+                    <pic:cNvPicPr>
+                      <a:picLocks noChangeAspect="1" noChangeArrowheads="1"/>
+                    </pic:cNvPicPr>
+                  </pic:nvPicPr>
+                  <pic:blipFill>
+                    <a:blip r:embed="rId16" cstate="print">
+                      <a:extLst>
+                        <a:ext uri="{28A0092B-C50C-407E-A947-70E740481C1C}">
+                          <a14:useLocalDpi xmlns:a14="http://schemas.microsoft.com/office/drawing/2010/main" val="0"/>
+                        </a:ext>
+                      </a:extLst>
+                    </a:blip>
+                    <a:stretch>
+                      <a:fillRect/>
+                    </a:stretch>
+                  </pic:blipFill>
+                  <pic:spPr bwMode="auto">
+                    <a:xfrm>
+                      <a:off x="0" y="0"/>
+                      <a:ext cx="9971476" cy="5231130"/>
+                    </a:xfrm>
+                    <a:prstGeom prst="rect">
+                      <a:avLst/>
+                    </a:prstGeom>
+                    <a:noFill/>
+                    <a:ln>
+                      <a:noFill/>
+                    </a:ln>
+                  </pic:spPr>
+                </pic:pic>
+              </a:graphicData>
+            </a:graphic>
+          </wp:inline>
+        </w:drawing>
+      </w:r>
+      <w:bookmarkEnd w:id="0"/>
+    </w:p>
     <w:sectPr>
       <w:pgSz w:w="16838" w:h="11906" w:orient="landscape"/>
       <w:pgMar w:top="567" w:right="567" w:bottom="567" w:left="567" w:header="709" w:footer="709" w:gutter="0"/>
@@ -1431,7 +1958,7 @@
 </file>
 
 <file path=customXml/itemProps1.xml><?xml version="1.0" encoding="utf-8"?>
-<ds:datastoreItem xmlns:ds="http://schemas.openxmlformats.org/officeDocument/2006/customXml" ds:itemID="{FD56BBAA-AD5B-40DA-99F6-DF8103C987E4}">
+<ds:datastoreItem xmlns:ds="http://schemas.openxmlformats.org/officeDocument/2006/customXml" ds:itemID="{3F9CC15B-E285-4E51-8700-5112708E0EA3}">
   <ds:schemaRefs>
     <ds:schemaRef ds:uri="http://schemas.openxmlformats.org/officeDocument/2006/bibliography"/>
   </ds:schemaRefs>

</xml_diff>